<commit_message>
adding lab homework files
</commit_message>
<xml_diff>
--- a/Laboratorio 1/Laboratorios/Lab 2 CSS.docx
+++ b/Laboratorio 1/Laboratorios/Lab 2 CSS.docx
@@ -59,6 +59,7 @@
       <w:r>
         <w:t xml:space="preserve"> </w:t>
       </w:r>
+      <w:proofErr w:type="gramStart"/>
       <w:r>
         <w:t>URL</w:t>
       </w:r>
@@ -66,25 +67,23 @@
         <w:t xml:space="preserve"> </w:t>
       </w:r>
       <w:r>
-        <w:t>: [</w:t>
-      </w:r>
-      <w:r>
-        <w:t xml:space="preserve">  ]</w:t>
+        <w:t>:</w:t>
+      </w:r>
+      <w:proofErr w:type="gramEnd"/>
+      <w:r>
+        <w:t xml:space="preserve"> </w:t>
+      </w:r>
+      <w:r>
+        <w:t>https://misadelgado10.github.io/DesarrolloWeb/Laboratorio%201/page/index2.html</w:t>
+      </w:r>
+      <w:r>
+        <w:t xml:space="preserve"> </w:t>
       </w:r>
     </w:p>
+    <w:p/>
     <w:p>
       <w:pPr>
-        <w:rPr>
-          <w:lang w:val="es-MX"/>
-        </w:rPr>
-      </w:pPr>
-    </w:p>
-    <w:p>
-      <w:pPr>
         <w:jc w:val="right"/>
-        <w:rPr>
-          <w:lang w:val="es-MX"/>
-        </w:rPr>
       </w:pPr>
     </w:p>
     <w:p>

</xml_diff>